<commit_message>
Kis munka a kocsmai verekedésen
</commit_message>
<xml_diff>
--- a/PAJZSUMA.docx
+++ b/PAJZSUMA.docx
@@ -31,47 +31,7 @@
         <w:rPr/>
         <w:t>Otthon, Anya elküld a kamrába lisztért. Bázis, NM &amp; SM beküld a játékba, Reklám helye.</w:t>
         <w:br/>
-        <w:t xml:space="preserve">Bót, Colossal kocsmába. Kocsmában verekedés, </w:t>
-      </w:r>
-      <w:r>
-        <w:rPr/>
-        <w:t>Királlyal bunyó</w:t>
-      </w:r>
-      <w:r>
-        <w:rPr/>
-        <w:t xml:space="preserve">, vár, </w:t>
-      </w:r>
-      <w:r>
-        <w:rPr/>
-        <w:t>buli a királlyal, szőnyeg lehányása? - anyós ítélet</w:t>
-      </w:r>
-      <w:r>
-        <w:rPr/>
-        <w:t>, várbörtön. Szökési kísérlet, király budipapírjának elhasználása, büntetés(esti kakaó megvonása</w:t>
-      </w:r>
-      <w:r>
-        <w:rPr/>
-        <w:t>(anyós miatt)</w:t>
-      </w:r>
-      <w:r>
-        <w:rPr/>
-        <w:t>). Meg kell keresni az isteni fogpiszkálót. Szökés</w:t>
-      </w:r>
-      <w:r>
-        <w:rPr/>
-        <w:t>(király segít)</w:t>
-      </w:r>
-      <w:r>
-        <w:rPr/>
-        <w:t xml:space="preserve">, képesség: lábszag Playernek. Pár harc és pár cucc megszerzése. Menekülés. Erdő, tápolás, Mage csatlakozik. </w:t>
-      </w:r>
-      <w:r>
-        <w:rPr/>
-        <w:t xml:space="preserve">Bújkálás romos várban. Titkos futár jön, anyós megtudta hol vagyunk és támadásra készül. Titkos alagút a hegyi bányába. </w:t>
-      </w:r>
-      <w:r>
-        <w:rPr/>
-        <w:t>Hajózás sziget 2.</w:t>
+        <w:t>Bót, Colossal kocsmába. Kocsmában verekedés, Királlyal bunyó, vár, buli a királlyal, szőnyeg lehányása? - anyós ítélet, várbörtön. Szökési kísérlet, király budipapírjának elhasználása, büntetés(esti kakaó megvonása(anyós miatt)). Meg kell keresni az isteni fogpiszkálót. Szökés(király segít), képesség: lábszag Playernek. Pár harc és pár cucc megszerzése. Menekülés. Erdő, tápolás, Mage csatlakozik. Bújkálás romos várban. Titkos futár jön, anyós megtudta hol vagyunk és támadásra készül. Titkos alagút a hegyi bányába. Hajózás sziget 2.</w:t>
       </w:r>
     </w:p>
     <w:p>
@@ -124,15 +84,7 @@
       </w:pPr>
       <w:r>
         <w:rPr/>
-        <w:t>Kikötő, menni mágus/pap, szöveget lefordít. Menni kell vár/rom, logikai feladványok, szörnyek, végén infó. vissza mágus, szöveget lefordít, menni kell sziget1. Kikötőben munkásokat megverni, sok XP, esetleg pár tárgy. Kell venni hamis útlevelet sziget1re, mert a</w:t>
-      </w:r>
-      <w:r>
-        <w:rPr/>
-        <w:t>nyós</w:t>
-      </w:r>
-      <w:r>
-        <w:rPr/>
-        <w:t xml:space="preserve"> el akar fogni.</w:t>
+        <w:t>Kikötő, menni mágus/pap, szöveget lefordít. Menni kell vár/rom, logikai feladványok, szörnyek, végén infó. vissza mágus, szöveget lefordít, menni kell sziget1. Kikötőben munkásokat megverni, sok XP, esetleg pár tárgy. Kell venni hamis útlevelet sziget1re, mert anyós el akar fogni.</w:t>
       </w:r>
     </w:p>
     <w:p>
@@ -615,17 +567,111 @@
         </w:rPr>
         <w:t>Erdei csöves</w:t>
         <w:br/>
-      </w:r>
-      <w:r>
-        <w:rPr>
+        <w:t>Előferdülés: Sziget1 erdő</w:t>
+        <w:br/>
+        <w:t xml:space="preserve">HP: 250 ATK: 50 </w:t>
+        <w:br/>
+        <w:t>LOOT: 150 G + sör(0-2)</w:t>
+      </w:r>
+    </w:p>
+    <w:p>
+      <w:pPr>
+        <w:pStyle w:val="Normal"/>
+        <w:rPr>
+          <w:rFonts w:ascii="Calibri" w:hAnsi="Calibri" w:eastAsia="Calibri" w:cs="" w:asciiTheme="minorHAnsi" w:cstheme="minorBidi" w:eastAsiaTheme="minorHAnsi" w:hAnsiTheme="minorHAnsi"/>
+          <w:b w:val="false"/>
+          <w:b w:val="false"/>
+          <w:bCs w:val="false"/>
+          <w:color w:val="00000A"/>
           <w:sz w:val="22"/>
           <w:szCs w:val="22"/>
-        </w:rPr>
-        <w:t>Előferdülés: Sziget1 erdő</w:t>
-        <w:br/>
-        <w:t xml:space="preserve">HP: 250 ATK: 50 </w:t>
-        <w:br/>
-        <w:t>LOOT: 150 G + sör(0-2)</w:t>
+          <w:lang w:val="hu-HU" w:eastAsia="en-US" w:bidi="ar-SA"/>
+        </w:rPr>
+      </w:pPr>
+      <w:r>
+        <w:rPr>
+          <w:rFonts w:eastAsia="Calibri" w:cs="" w:cstheme="minorBidi" w:eastAsiaTheme="minorHAnsi"/>
+          <w:b w:val="false"/>
+          <w:bCs w:val="false"/>
+          <w:color w:val="00000A"/>
+          <w:sz w:val="22"/>
+          <w:szCs w:val="22"/>
+          <w:lang w:val="hu-HU" w:eastAsia="en-US" w:bidi="ar-SA"/>
+        </w:rPr>
+        <w:t>K</w:t>
+      </w:r>
+      <w:r>
+        <w:rPr>
+          <w:rFonts w:eastAsia="Calibri" w:cs="" w:cstheme="minorBidi" w:eastAsiaTheme="minorHAnsi"/>
+          <w:b w:val="false"/>
+          <w:bCs w:val="false"/>
+          <w:color w:val="00000A"/>
+          <w:sz w:val="22"/>
+          <w:szCs w:val="22"/>
+          <w:lang w:val="hu-HU" w:eastAsia="en-US" w:bidi="ar-SA"/>
+        </w:rPr>
+        <w:t>ecske</w:t>
+        <w:br/>
+      </w:r>
+      <w:r>
+        <w:rPr>
+          <w:rFonts w:eastAsia="Calibri" w:cs="" w:cstheme="minorBidi" w:eastAsiaTheme="minorHAnsi"/>
+          <w:b w:val="false"/>
+          <w:bCs w:val="false"/>
+          <w:color w:val="00000A"/>
+          <w:sz w:val="22"/>
+          <w:szCs w:val="22"/>
+          <w:lang w:val="hu-HU" w:eastAsia="en-US" w:bidi="ar-SA"/>
+        </w:rPr>
+        <w:t>Hely: Sziget1 Erdő</w:t>
+        <w:br/>
+        <w:t>HP: 500 ATK: 50</w:t>
+        <w:br/>
+        <w:t>Loot: 250 G</w:t>
+      </w:r>
+    </w:p>
+    <w:p>
+      <w:pPr>
+        <w:pStyle w:val="Normal"/>
+        <w:rPr/>
+      </w:pPr>
+      <w:r>
+        <w:rPr>
+          <w:rFonts w:eastAsia="" w:cs="" w:ascii="Cambria" w:hAnsi="Cambria" w:asciiTheme="majorHAnsi" w:cstheme="majorBidi" w:eastAsiaTheme="majorEastAsia" w:hAnsiTheme="majorHAnsi"/>
+          <w:b/>
+          <w:bCs/>
+          <w:color w:val="4F81BD" w:themeColor="accent1"/>
+          <w:sz w:val="26"/>
+          <w:szCs w:val="26"/>
+          <w:lang w:val="hu-HU" w:eastAsia="en-US" w:bidi="ar-SA"/>
+        </w:rPr>
+        <w:t>Boss:</w:t>
+      </w:r>
+      <w:r>
+        <w:rPr>
+          <w:sz w:val="22"/>
+          <w:szCs w:val="22"/>
+        </w:rPr>
+        <w:br/>
+        <w:t>Béka</w:t>
+        <w:br/>
+        <w:t>Hely: Sziget1 erdő tó</w:t>
+        <w:br/>
+        <w:t>Hp: 1000 ATK: 75</w:t>
+        <w:br/>
+        <w:t>Loot: -</w:t>
+      </w:r>
+    </w:p>
+    <w:p>
+      <w:pPr>
+        <w:pStyle w:val="Normal"/>
+        <w:rPr/>
+      </w:pPr>
+      <w:r>
+        <w:rPr>
+          <w:sz w:val="22"/>
+          <w:szCs w:val="22"/>
+        </w:rPr>
         <w:br/>
       </w:r>
     </w:p>
@@ -634,9 +680,125 @@
         <w:pStyle w:val="Normal"/>
         <w:spacing w:before="0" w:after="200"/>
         <w:rPr>
-          <w:sz w:val="22"/>
-          <w:szCs w:val="22"/>
-        </w:rPr>
+          <w:rFonts w:ascii="Cambria" w:hAnsi="Cambria" w:eastAsia="" w:cs="" w:asciiTheme="majorHAnsi" w:cstheme="majorBidi" w:eastAsiaTheme="majorEastAsia" w:hAnsiTheme="majorHAnsi"/>
+          <w:b/>
+          <w:b/>
+          <w:bCs/>
+          <w:color w:val="4F81BD" w:themeColor="accent1"/>
+          <w:sz w:val="26"/>
+          <w:szCs w:val="26"/>
+          <w:lang w:val="hu-HU" w:eastAsia="en-US" w:bidi="ar-SA"/>
+        </w:rPr>
+      </w:pPr>
+      <w:r>
+        <w:rPr>
+          <w:rFonts w:eastAsia="" w:cs="" w:cstheme="majorBidi" w:eastAsiaTheme="majorEastAsia" w:ascii="Cambria" w:hAnsi="Cambria"/>
+          <w:b/>
+          <w:bCs/>
+          <w:color w:val="4F81BD" w:themeColor="accent1"/>
+          <w:sz w:val="26"/>
+          <w:szCs w:val="26"/>
+          <w:lang w:val="hu-HU" w:eastAsia="en-US" w:bidi="ar-SA"/>
+        </w:rPr>
+        <w:t>Karbantartó alagútrendszer</w:t>
+      </w:r>
+    </w:p>
+    <w:p>
+      <w:pPr>
+        <w:pStyle w:val="Normal"/>
+        <w:spacing w:before="0" w:after="200"/>
+        <w:rPr/>
+      </w:pPr>
+      <w:r>
+        <w:rPr/>
+        <w:t>SQ3-ban lehet hozzá kulcsot szerezni</w:t>
+        <w:br/>
+        <w:t>Térképet SQ4</w:t>
+      </w:r>
+    </w:p>
+    <w:p>
+      <w:pPr>
+        <w:pStyle w:val="Normal"/>
+        <w:spacing w:before="0" w:after="200"/>
+        <w:rPr/>
+      </w:pPr>
+      <w:r>
+        <w:rPr/>
+        <w:t>Az alkotók használják közlekedésre</w:t>
+      </w:r>
+    </w:p>
+    <w:p>
+      <w:pPr>
+        <w:pStyle w:val="Normal"/>
+        <w:spacing w:before="0" w:after="200"/>
+        <w:rPr/>
+      </w:pPr>
+      <w:r>
+        <w:rPr/>
+        <w:t>Kb. mindenhová el lehet jutni vele</w:t>
+      </w:r>
+    </w:p>
+    <w:p>
+      <w:pPr>
+        <w:pStyle w:val="Normal"/>
+        <w:spacing w:before="0" w:after="200"/>
+        <w:rPr/>
+      </w:pPr>
+      <w:r>
+        <w:rPr/>
+        <w:t>Bejáratok:</w:t>
+      </w:r>
+    </w:p>
+    <w:p>
+      <w:pPr>
+        <w:pStyle w:val="Normal"/>
+        <w:numPr>
+          <w:ilvl w:val="0"/>
+          <w:numId w:val="1"/>
+        </w:numPr>
+        <w:spacing w:before="0" w:after="200"/>
+        <w:rPr/>
+      </w:pPr>
+      <w:r>
+        <w:rPr/>
+        <w:t>Otthon kamra vödör alatti lyuk?</w:t>
+      </w:r>
+    </w:p>
+    <w:p>
+      <w:pPr>
+        <w:pStyle w:val="Normal"/>
+        <w:numPr>
+          <w:ilvl w:val="0"/>
+          <w:numId w:val="1"/>
+        </w:numPr>
+        <w:spacing w:before="0" w:after="200"/>
+        <w:rPr/>
+      </w:pPr>
+      <w:r>
+        <w:rPr/>
+        <w:t>Thornley bal sátor mögött akna</w:t>
+      </w:r>
+    </w:p>
+    <w:p>
+      <w:pPr>
+        <w:pStyle w:val="Normal"/>
+        <w:numPr>
+          <w:ilvl w:val="0"/>
+          <w:numId w:val="1"/>
+        </w:numPr>
+        <w:spacing w:before="0" w:after="200"/>
+        <w:rPr/>
+      </w:pPr>
+      <w:r>
+        <w:rPr/>
+        <w:t>Thornley Várbörtön</w:t>
+      </w:r>
+    </w:p>
+    <w:p>
+      <w:pPr>
+        <w:pStyle w:val="Normal"/>
+        <w:spacing w:before="0" w:after="200"/>
+        <w:rPr/>
       </w:pPr>
       <w:r>
         <w:rPr/>
@@ -655,13 +817,288 @@
 </w:document>
 </file>
 
+<file path=word/numbering.xml><?xml version="1.0" encoding="utf-8"?>
+<w:numbering xmlns:w="http://schemas.openxmlformats.org/wordprocessingml/2006/main" xmlns:o="urn:schemas-microsoft-com:office:office" xmlns:r="http://schemas.openxmlformats.org/officeDocument/2006/relationships" xmlns:v="urn:schemas-microsoft-com:vml">
+  <w:abstractNum w:abstractNumId="1">
+    <w:lvl w:ilvl="0">
+      <w:start w:val="1"/>
+      <w:numFmt w:val="bullet"/>
+      <w:lvlText w:val=""/>
+      <w:lvlJc w:val="left"/>
+      <w:pPr>
+        <w:tabs>
+          <w:tab w:val="num" w:pos="720"/>
+        </w:tabs>
+        <w:ind w:left="720" w:hanging="360"/>
+      </w:pPr>
+      <w:rPr>
+        <w:rFonts w:ascii="Symbol" w:hAnsi="Symbol" w:cs="Symbol" w:hint="default"/>
+        <w:rFonts w:cs="OpenSymbol"/>
+      </w:rPr>
+    </w:lvl>
+    <w:lvl w:ilvl="1">
+      <w:start w:val="1"/>
+      <w:numFmt w:val="bullet"/>
+      <w:lvlText w:val="◦"/>
+      <w:lvlJc w:val="left"/>
+      <w:pPr>
+        <w:tabs>
+          <w:tab w:val="num" w:pos="1080"/>
+        </w:tabs>
+        <w:ind w:left="1080" w:hanging="360"/>
+      </w:pPr>
+      <w:rPr>
+        <w:rFonts w:ascii="OpenSymbol" w:hAnsi="OpenSymbol" w:cs="OpenSymbol" w:hint="default"/>
+        <w:rFonts w:cs="OpenSymbol"/>
+      </w:rPr>
+    </w:lvl>
+    <w:lvl w:ilvl="2">
+      <w:start w:val="1"/>
+      <w:numFmt w:val="bullet"/>
+      <w:lvlText w:val="▪"/>
+      <w:lvlJc w:val="left"/>
+      <w:pPr>
+        <w:tabs>
+          <w:tab w:val="num" w:pos="1440"/>
+        </w:tabs>
+        <w:ind w:left="1440" w:hanging="360"/>
+      </w:pPr>
+      <w:rPr>
+        <w:rFonts w:ascii="OpenSymbol" w:hAnsi="OpenSymbol" w:cs="OpenSymbol" w:hint="default"/>
+        <w:rFonts w:cs="OpenSymbol"/>
+      </w:rPr>
+    </w:lvl>
+    <w:lvl w:ilvl="3">
+      <w:start w:val="1"/>
+      <w:numFmt w:val="bullet"/>
+      <w:lvlText w:val=""/>
+      <w:lvlJc w:val="left"/>
+      <w:pPr>
+        <w:tabs>
+          <w:tab w:val="num" w:pos="1800"/>
+        </w:tabs>
+        <w:ind w:left="1800" w:hanging="360"/>
+      </w:pPr>
+      <w:rPr>
+        <w:rFonts w:ascii="Symbol" w:hAnsi="Symbol" w:cs="Symbol" w:hint="default"/>
+        <w:rFonts w:cs="OpenSymbol"/>
+      </w:rPr>
+    </w:lvl>
+    <w:lvl w:ilvl="4">
+      <w:start w:val="1"/>
+      <w:numFmt w:val="bullet"/>
+      <w:lvlText w:val="◦"/>
+      <w:lvlJc w:val="left"/>
+      <w:pPr>
+        <w:tabs>
+          <w:tab w:val="num" w:pos="2160"/>
+        </w:tabs>
+        <w:ind w:left="2160" w:hanging="360"/>
+      </w:pPr>
+      <w:rPr>
+        <w:rFonts w:ascii="OpenSymbol" w:hAnsi="OpenSymbol" w:cs="OpenSymbol" w:hint="default"/>
+        <w:rFonts w:cs="OpenSymbol"/>
+      </w:rPr>
+    </w:lvl>
+    <w:lvl w:ilvl="5">
+      <w:start w:val="1"/>
+      <w:numFmt w:val="bullet"/>
+      <w:lvlText w:val="▪"/>
+      <w:lvlJc w:val="left"/>
+      <w:pPr>
+        <w:tabs>
+          <w:tab w:val="num" w:pos="2520"/>
+        </w:tabs>
+        <w:ind w:left="2520" w:hanging="360"/>
+      </w:pPr>
+      <w:rPr>
+        <w:rFonts w:ascii="OpenSymbol" w:hAnsi="OpenSymbol" w:cs="OpenSymbol" w:hint="default"/>
+        <w:rFonts w:cs="OpenSymbol"/>
+      </w:rPr>
+    </w:lvl>
+    <w:lvl w:ilvl="6">
+      <w:start w:val="1"/>
+      <w:numFmt w:val="bullet"/>
+      <w:lvlText w:val=""/>
+      <w:lvlJc w:val="left"/>
+      <w:pPr>
+        <w:tabs>
+          <w:tab w:val="num" w:pos="2880"/>
+        </w:tabs>
+        <w:ind w:left="2880" w:hanging="360"/>
+      </w:pPr>
+      <w:rPr>
+        <w:rFonts w:ascii="Symbol" w:hAnsi="Symbol" w:cs="Symbol" w:hint="default"/>
+        <w:rFonts w:cs="OpenSymbol"/>
+      </w:rPr>
+    </w:lvl>
+    <w:lvl w:ilvl="7">
+      <w:start w:val="1"/>
+      <w:numFmt w:val="bullet"/>
+      <w:lvlText w:val="◦"/>
+      <w:lvlJc w:val="left"/>
+      <w:pPr>
+        <w:tabs>
+          <w:tab w:val="num" w:pos="3240"/>
+        </w:tabs>
+        <w:ind w:left="3240" w:hanging="360"/>
+      </w:pPr>
+      <w:rPr>
+        <w:rFonts w:ascii="OpenSymbol" w:hAnsi="OpenSymbol" w:cs="OpenSymbol" w:hint="default"/>
+        <w:rFonts w:cs="OpenSymbol"/>
+      </w:rPr>
+    </w:lvl>
+    <w:lvl w:ilvl="8">
+      <w:start w:val="1"/>
+      <w:numFmt w:val="bullet"/>
+      <w:lvlText w:val="▪"/>
+      <w:lvlJc w:val="left"/>
+      <w:pPr>
+        <w:tabs>
+          <w:tab w:val="num" w:pos="3600"/>
+        </w:tabs>
+        <w:ind w:left="3600" w:hanging="360"/>
+      </w:pPr>
+      <w:rPr>
+        <w:rFonts w:ascii="OpenSymbol" w:hAnsi="OpenSymbol" w:cs="OpenSymbol" w:hint="default"/>
+        <w:rFonts w:cs="OpenSymbol"/>
+      </w:rPr>
+    </w:lvl>
+  </w:abstractNum>
+  <w:abstractNum w:abstractNumId="2">
+    <w:lvl w:ilvl="0">
+      <w:start w:val="1"/>
+      <w:numFmt w:val="none"/>
+      <w:suff w:val="nothing"/>
+      <w:lvlText w:val=""/>
+      <w:lvlJc w:val="left"/>
+      <w:pPr>
+        <w:tabs>
+          <w:tab w:val="num" w:pos="432"/>
+        </w:tabs>
+        <w:ind w:left="432" w:hanging="432"/>
+      </w:pPr>
+    </w:lvl>
+    <w:lvl w:ilvl="1">
+      <w:start w:val="1"/>
+      <w:numFmt w:val="none"/>
+      <w:suff w:val="nothing"/>
+      <w:lvlText w:val=""/>
+      <w:lvlJc w:val="left"/>
+      <w:pPr>
+        <w:tabs>
+          <w:tab w:val="num" w:pos="576"/>
+        </w:tabs>
+        <w:ind w:left="576" w:hanging="576"/>
+      </w:pPr>
+    </w:lvl>
+    <w:lvl w:ilvl="2">
+      <w:start w:val="1"/>
+      <w:numFmt w:val="none"/>
+      <w:suff w:val="nothing"/>
+      <w:lvlText w:val=""/>
+      <w:lvlJc w:val="left"/>
+      <w:pPr>
+        <w:tabs>
+          <w:tab w:val="num" w:pos="720"/>
+        </w:tabs>
+        <w:ind w:left="720" w:hanging="720"/>
+      </w:pPr>
+    </w:lvl>
+    <w:lvl w:ilvl="3">
+      <w:start w:val="1"/>
+      <w:numFmt w:val="none"/>
+      <w:suff w:val="nothing"/>
+      <w:lvlText w:val=""/>
+      <w:lvlJc w:val="left"/>
+      <w:pPr>
+        <w:tabs>
+          <w:tab w:val="num" w:pos="864"/>
+        </w:tabs>
+        <w:ind w:left="864" w:hanging="864"/>
+      </w:pPr>
+    </w:lvl>
+    <w:lvl w:ilvl="4">
+      <w:start w:val="1"/>
+      <w:numFmt w:val="none"/>
+      <w:suff w:val="nothing"/>
+      <w:lvlText w:val=""/>
+      <w:lvlJc w:val="left"/>
+      <w:pPr>
+        <w:tabs>
+          <w:tab w:val="num" w:pos="1008"/>
+        </w:tabs>
+        <w:ind w:left="1008" w:hanging="1008"/>
+      </w:pPr>
+    </w:lvl>
+    <w:lvl w:ilvl="5">
+      <w:start w:val="1"/>
+      <w:numFmt w:val="none"/>
+      <w:suff w:val="nothing"/>
+      <w:lvlText w:val=""/>
+      <w:lvlJc w:val="left"/>
+      <w:pPr>
+        <w:tabs>
+          <w:tab w:val="num" w:pos="1152"/>
+        </w:tabs>
+        <w:ind w:left="1152" w:hanging="1152"/>
+      </w:pPr>
+    </w:lvl>
+    <w:lvl w:ilvl="6">
+      <w:start w:val="1"/>
+      <w:numFmt w:val="none"/>
+      <w:suff w:val="nothing"/>
+      <w:lvlText w:val=""/>
+      <w:lvlJc w:val="left"/>
+      <w:pPr>
+        <w:tabs>
+          <w:tab w:val="num" w:pos="1296"/>
+        </w:tabs>
+        <w:ind w:left="1296" w:hanging="1296"/>
+      </w:pPr>
+    </w:lvl>
+    <w:lvl w:ilvl="7">
+      <w:start w:val="1"/>
+      <w:numFmt w:val="none"/>
+      <w:suff w:val="nothing"/>
+      <w:lvlText w:val=""/>
+      <w:lvlJc w:val="left"/>
+      <w:pPr>
+        <w:tabs>
+          <w:tab w:val="num" w:pos="1440"/>
+        </w:tabs>
+        <w:ind w:left="1440" w:hanging="1440"/>
+      </w:pPr>
+    </w:lvl>
+    <w:lvl w:ilvl="8">
+      <w:start w:val="1"/>
+      <w:numFmt w:val="none"/>
+      <w:suff w:val="nothing"/>
+      <w:lvlText w:val=""/>
+      <w:lvlJc w:val="left"/>
+      <w:pPr>
+        <w:tabs>
+          <w:tab w:val="num" w:pos="1584"/>
+        </w:tabs>
+        <w:ind w:left="1584" w:hanging="1584"/>
+      </w:pPr>
+    </w:lvl>
+  </w:abstractNum>
+  <w:num w:numId="1">
+    <w:abstractNumId w:val="1"/>
+  </w:num>
+  <w:num w:numId="2">
+    <w:abstractNumId w:val="2"/>
+  </w:num>
+</w:numbering>
+</file>
+
 <file path=word/styles.xml><?xml version="1.0" encoding="utf-8"?>
 <w:styles xmlns:w="http://schemas.openxmlformats.org/wordprocessingml/2006/main" xmlns:w14="http://schemas.microsoft.com/office/word/2010/wordml" xmlns:mc="http://schemas.openxmlformats.org/markup-compatibility/2006" mc:Ignorable="w14">
   <w:docDefaults>
     <w:rPrDefault>
       <w:rPr>
         <w:rFonts w:ascii="Calibri" w:hAnsi="Calibri" w:eastAsia="Calibri" w:cs="" w:asciiTheme="minorHAnsi" w:cstheme="minorBidi" w:eastAsiaTheme="minorHAnsi" w:hAnsiTheme="minorHAnsi"/>
-        <w:sz w:val="22"/>
         <w:szCs w:val="22"/>
         <w:lang w:val="hu-HU" w:eastAsia="en-US" w:bidi="ar-SA"/>
       </w:rPr>
@@ -821,7 +1258,7 @@
     </w:pPr>
     <w:rPr>
       <w:rFonts w:ascii="Calibri" w:hAnsi="Calibri" w:eastAsia="Calibri" w:cs="" w:asciiTheme="minorHAnsi" w:cstheme="minorBidi" w:eastAsiaTheme="minorHAnsi" w:hAnsiTheme="minorHAnsi"/>
-      <w:color w:val="auto"/>
+      <w:color w:val="00000A"/>
       <w:sz w:val="22"/>
       <w:szCs w:val="22"/>
       <w:lang w:val="hu-HU" w:eastAsia="en-US" w:bidi="ar-SA"/>
@@ -958,6 +1395,13 @@
       <w:szCs w:val="26"/>
     </w:rPr>
   </w:style>
+  <w:style w:type="character" w:styleId="Felsorolsjel">
+    <w:name w:val="Felsorolásjel"/>
+    <w:qFormat/>
+    <w:rPr>
+      <w:rFonts w:ascii="OpenSymbol" w:hAnsi="OpenSymbol" w:eastAsia="OpenSymbol" w:cs="OpenSymbol"/>
+    </w:rPr>
+  </w:style>
   <w:style w:type="paragraph" w:styleId="Cmsor">
     <w:name w:val="Címsor"/>
     <w:basedOn w:val="Normal"/>
@@ -1051,7 +1495,7 @@
     </w:pPr>
     <w:rPr>
       <w:rFonts w:ascii="Calibri" w:hAnsi="Calibri" w:eastAsia="Calibri" w:cs="" w:asciiTheme="minorHAnsi" w:cstheme="minorBidi" w:eastAsiaTheme="minorHAnsi" w:hAnsiTheme="minorHAnsi"/>
-      <w:color w:val="auto"/>
+      <w:color w:val="00000A"/>
       <w:sz w:val="22"/>
       <w:szCs w:val="22"/>
       <w:lang w:val="hu-HU" w:eastAsia="en-US" w:bidi="ar-SA"/>

</xml_diff>